<commit_message>
"Attempt to Librairy online"
</commit_message>
<xml_diff>
--- a/Simulation_Project_Group_208.docx
+++ b/Simulation_Project_Group_208.docx
@@ -3,11 +3,27 @@
 <w:document xmlns:wpc="http://schemas.microsoft.com/office/word/2010/wordprocessingCanvas" xmlns:cx="http://schemas.microsoft.com/office/drawing/2014/chartex" xmlns:cx1="http://schemas.microsoft.com/office/drawing/2015/9/8/chartex" xmlns:cx2="http://schemas.microsoft.com/office/drawing/2015/10/21/chartex" xmlns:cx3="http://schemas.microsoft.com/office/drawing/2016/5/9/chartex" xmlns:cx4="http://schemas.microsoft.com/office/drawing/2016/5/10/chartex" xmlns:cx5="http://schemas.microsoft.com/office/drawing/2016/5/11/chartex" xmlns:cx6="http://schemas.microsoft.com/office/drawing/2016/5/12/chartex" xmlns:cx7="http://schemas.microsoft.com/office/drawing/2016/5/13/chartex" xmlns:cx8="http://schemas.microsoft.com/office/drawing/2016/5/14/chartex" xmlns:mc="http://schemas.openxmlformats.org/markup-compatibility/2006" xmlns:aink="http://schemas.microsoft.com/office/drawing/2016/ink" xmlns:am3d="http://schemas.microsoft.com/office/drawing/2017/model3d" xmlns:o="urn:schemas-microsoft-com:office:office" xmlns:r="http://schemas.openxmlformats.org/officeDocument/2006/relationships" xmlns:m="http://schemas.openxmlformats.org/officeDocument/2006/math" xmlns:v="urn:schemas-microsoft-com:vml" xmlns:wp14="http://schemas.microsoft.com/office/word/2010/wordprocessingDrawing" xmlns:wp="http://schemas.openxmlformats.org/drawingml/2006/wordprocessingDrawing" xmlns:w10="urn:schemas-microsoft-com:office:word" xmlns:w="http://schemas.openxmlformats.org/wordprocessingml/2006/main" xmlns:w14="http://schemas.microsoft.com/office/word/2010/wordml" xmlns:w15="http://schemas.microsoft.com/office/word/2012/wordml" xmlns:w16cex="http://schemas.microsoft.com/office/word/2018/wordml/cex" xmlns:w16cid="http://schemas.microsoft.com/office/word/2016/wordml/cid" xmlns:w16="http://schemas.microsoft.com/office/word/2018/wordml" xmlns:w16sdtdh="http://schemas.microsoft.com/office/word/2020/wordml/sdtdatahash" xmlns:w16se="http://schemas.microsoft.com/office/word/2015/wordml/symex" xmlns:wpg="http://schemas.microsoft.com/office/word/2010/wordprocessingGroup" xmlns:wpi="http://schemas.microsoft.com/office/word/2010/wordprocessingInk" xmlns:wne="http://schemas.microsoft.com/office/word/2006/wordml" xmlns:wps="http://schemas.microsoft.com/office/word/2010/wordprocessingShape" mc:Ignorable="w14 w15 w16se w16cid w16 w16cex w16sdtdh wp14">
   <w:body>
     <w:p>
-      <w:r>
-        <w:t>Group 208</w:t>
-      </w:r>
-      <w:r>
-        <w:t xml:space="preserve"> - Hugo Dupouy (GT903738077)</w:t>
+      <w:pPr>
+        <w:jc w:val="center"/>
+        <w:rPr>
+          <w:b/>
+          <w:bCs/>
+        </w:rPr>
+      </w:pPr>
+      <w:r>
+        <w:rPr>
+          <w:b/>
+          <w:bCs/>
+        </w:rPr>
+        <w:t>Project Milestone Progress Report</w:t>
+      </w:r>
+    </w:p>
+    <w:p>
+      <w:r>
+        <w:t xml:space="preserve">Project #18 - </w:t>
+      </w:r>
+      <w:r>
+        <w:t>Group 208 - Hugo Dupouy (GT903738077)</w:t>
       </w:r>
     </w:p>
     <w:p/>
@@ -3894,7 +3910,19 @@
           <w:rPr>
             <w:rStyle w:val="Hyperlink"/>
           </w:rPr>
-          <w:t>https://towardsdatascience.com/deep-dive-create-and-publish-your-first-python-library-f7f618719e14</w:t>
+          <w:t>https://towardsdatascience.com/deep-dive-cre</w:t>
+        </w:r>
+        <w:r>
+          <w:rPr>
+            <w:rStyle w:val="Hyperlink"/>
+          </w:rPr>
+          <w:t>a</w:t>
+        </w:r>
+        <w:r>
+          <w:rPr>
+            <w:rStyle w:val="Hyperlink"/>
+          </w:rPr>
+          <w:t>te-and-publish-your-first-python-library-f7f618719e14</w:t>
         </w:r>
       </w:hyperlink>
     </w:p>

</xml_diff>

<commit_message>
Project - final version
</commit_message>
<xml_diff>
--- a/Simulation_Project_Group_208.docx
+++ b/Simulation_Project_Group_208.docx
@@ -988,14 +988,27 @@
       <w:r>
         <w:t xml:space="preserve">Figure </w:t>
       </w:r>
-      <w:fldSimple w:instr=" SEQ Figure \* ARABIC ">
-        <w:r>
-          <w:rPr>
-            <w:noProof/>
-          </w:rPr>
-          <w:t>1</w:t>
-        </w:r>
-      </w:fldSimple>
+      <w:r>
+        <w:fldChar w:fldCharType="begin"/>
+      </w:r>
+      <w:r>
+        <w:instrText xml:space="preserve"> SEQ Figure \* ARABIC </w:instrText>
+      </w:r>
+      <w:r>
+        <w:fldChar w:fldCharType="separate"/>
+      </w:r>
+      <w:r>
+        <w:rPr>
+          <w:noProof/>
+        </w:rPr>
+        <w:t>1</w:t>
+      </w:r>
+      <w:r>
+        <w:rPr>
+          <w:noProof/>
+        </w:rPr>
+        <w:fldChar w:fldCharType="end"/>
+      </w:r>
       <w:r>
         <w:t xml:space="preserve">: </w:t>
       </w:r>
@@ -1246,14 +1259,27 @@
       <w:r>
         <w:t xml:space="preserve">Figure </w:t>
       </w:r>
-      <w:fldSimple w:instr=" SEQ Figure \* ARABIC ">
-        <w:r>
-          <w:rPr>
-            <w:noProof/>
-          </w:rPr>
-          <w:t>2</w:t>
-        </w:r>
-      </w:fldSimple>
+      <w:r>
+        <w:fldChar w:fldCharType="begin"/>
+      </w:r>
+      <w:r>
+        <w:instrText xml:space="preserve"> SEQ Figure \* ARABIC </w:instrText>
+      </w:r>
+      <w:r>
+        <w:fldChar w:fldCharType="separate"/>
+      </w:r>
+      <w:r>
+        <w:rPr>
+          <w:noProof/>
+        </w:rPr>
+        <w:t>2</w:t>
+      </w:r>
+      <w:r>
+        <w:rPr>
+          <w:noProof/>
+        </w:rPr>
+        <w:fldChar w:fldCharType="end"/>
+      </w:r>
       <w:r>
         <w:t xml:space="preserve">: </w:t>
       </w:r>
@@ -1289,14 +1315,27 @@
         <w:tab/>
         <w:t xml:space="preserve">Figure </w:t>
       </w:r>
-      <w:fldSimple w:instr=" SEQ Figure \* ARABIC ">
-        <w:r>
-          <w:rPr>
-            <w:noProof/>
-          </w:rPr>
-          <w:t>3</w:t>
-        </w:r>
-      </w:fldSimple>
+      <w:r>
+        <w:fldChar w:fldCharType="begin"/>
+      </w:r>
+      <w:r>
+        <w:instrText xml:space="preserve"> SEQ Figure \* ARABIC </w:instrText>
+      </w:r>
+      <w:r>
+        <w:fldChar w:fldCharType="separate"/>
+      </w:r>
+      <w:r>
+        <w:rPr>
+          <w:noProof/>
+        </w:rPr>
+        <w:t>3</w:t>
+      </w:r>
+      <w:r>
+        <w:rPr>
+          <w:noProof/>
+        </w:rPr>
+        <w:fldChar w:fldCharType="end"/>
+      </w:r>
       <w:r>
         <w:t xml:space="preserve">: </w:t>
       </w:r>
@@ -1414,27 +1453,14 @@
       <w:r>
         <w:t xml:space="preserve">Figure </w:t>
       </w:r>
-      <w:r>
-        <w:fldChar w:fldCharType="begin"/>
-      </w:r>
-      <w:r>
-        <w:instrText xml:space="preserve"> SEQ Figure \* ARABIC </w:instrText>
-      </w:r>
-      <w:r>
-        <w:fldChar w:fldCharType="separate"/>
-      </w:r>
-      <w:r>
-        <w:rPr>
-          <w:noProof/>
-        </w:rPr>
-        <w:t>4</w:t>
-      </w:r>
-      <w:r>
-        <w:rPr>
-          <w:noProof/>
-        </w:rPr>
-        <w:fldChar w:fldCharType="end"/>
-      </w:r>
+      <w:fldSimple w:instr=" SEQ Figure \* ARABIC ">
+        <w:r>
+          <w:rPr>
+            <w:noProof/>
+          </w:rPr>
+          <w:t>4</w:t>
+        </w:r>
+      </w:fldSimple>
       <w:r>
         <w:t>:</w:t>
       </w:r>
@@ -1906,30 +1932,14 @@
       <w:r>
         <w:t xml:space="preserve">Figure </w:t>
       </w:r>
-      <w:r>
-        <w:fldChar w:fldCharType="begin"/>
-      </w:r>
-      <w:r>
-        <w:instrText xml:space="preserve"> SEQ Figure \* </w:instrText>
-      </w:r>
-      <w:r>
-        <w:instrText xml:space="preserve">ARABIC </w:instrText>
-      </w:r>
-      <w:r>
-        <w:fldChar w:fldCharType="separate"/>
-      </w:r>
-      <w:r>
-        <w:rPr>
-          <w:noProof/>
-        </w:rPr>
-        <w:t>5</w:t>
-      </w:r>
-      <w:r>
-        <w:rPr>
-          <w:noProof/>
-        </w:rPr>
-        <w:fldChar w:fldCharType="end"/>
-      </w:r>
+      <w:fldSimple w:instr=" SEQ Figure \* ARABIC ">
+        <w:r>
+          <w:rPr>
+            <w:noProof/>
+          </w:rPr>
+          <w:t>5</w:t>
+        </w:r>
+      </w:fldSimple>
       <w:r>
         <w:t xml:space="preserve">: </w:t>
       </w:r>
@@ -2184,27 +2194,14 @@
       <w:r>
         <w:t xml:space="preserve">Figure </w:t>
       </w:r>
-      <w:r>
-        <w:fldChar w:fldCharType="begin"/>
-      </w:r>
-      <w:r>
-        <w:instrText xml:space="preserve"> SEQ Figure \* ARABIC </w:instrText>
-      </w:r>
-      <w:r>
-        <w:fldChar w:fldCharType="separate"/>
-      </w:r>
-      <w:r>
-        <w:rPr>
-          <w:noProof/>
-        </w:rPr>
-        <w:t>6</w:t>
-      </w:r>
-      <w:r>
-        <w:rPr>
-          <w:noProof/>
-        </w:rPr>
-        <w:fldChar w:fldCharType="end"/>
-      </w:r>
+      <w:fldSimple w:instr=" SEQ Figure \* ARABIC ">
+        <w:r>
+          <w:rPr>
+            <w:noProof/>
+          </w:rPr>
+          <w:t>6</w:t>
+        </w:r>
+      </w:fldSimple>
       <w:r>
         <w:t xml:space="preserve">: </w:t>
       </w:r>
@@ -2234,27 +2231,14 @@
         <w:tab/>
         <w:t xml:space="preserve">Figure </w:t>
       </w:r>
-      <w:r>
-        <w:fldChar w:fldCharType="begin"/>
-      </w:r>
-      <w:r>
-        <w:instrText xml:space="preserve"> SEQ Figure \* ARABIC </w:instrText>
-      </w:r>
-      <w:r>
-        <w:fldChar w:fldCharType="separate"/>
-      </w:r>
-      <w:r>
-        <w:rPr>
-          <w:noProof/>
-        </w:rPr>
-        <w:t>7</w:t>
-      </w:r>
-      <w:r>
-        <w:rPr>
-          <w:noProof/>
-        </w:rPr>
-        <w:fldChar w:fldCharType="end"/>
-      </w:r>
+      <w:fldSimple w:instr=" SEQ Figure \* ARABIC ">
+        <w:r>
+          <w:rPr>
+            <w:noProof/>
+          </w:rPr>
+          <w:t>7</w:t>
+        </w:r>
+      </w:fldSimple>
       <w:r>
         <w:t>: graph output</w:t>
       </w:r>
@@ -2388,27 +2372,14 @@
       <w:r>
         <w:t xml:space="preserve">Figure </w:t>
       </w:r>
-      <w:r>
-        <w:fldChar w:fldCharType="begin"/>
-      </w:r>
-      <w:r>
-        <w:instrText xml:space="preserve"> SEQ Figure \* ARABIC </w:instrText>
-      </w:r>
-      <w:r>
-        <w:fldChar w:fldCharType="separate"/>
-      </w:r>
-      <w:r>
-        <w:rPr>
-          <w:noProof/>
-        </w:rPr>
-        <w:t>8</w:t>
-      </w:r>
-      <w:r>
-        <w:rPr>
-          <w:noProof/>
-        </w:rPr>
-        <w:fldChar w:fldCharType="end"/>
-      </w:r>
+      <w:fldSimple w:instr=" SEQ Figure \* ARABIC ">
+        <w:r>
+          <w:rPr>
+            <w:noProof/>
+          </w:rPr>
+          <w:t>8</w:t>
+        </w:r>
+      </w:fldSimple>
       <w:r>
         <w:t xml:space="preserve">: </w:t>
       </w:r>
@@ -2503,27 +2474,14 @@
       <w:r>
         <w:t xml:space="preserve">Figure </w:t>
       </w:r>
-      <w:r>
-        <w:fldChar w:fldCharType="begin"/>
-      </w:r>
-      <w:r>
-        <w:instrText xml:space="preserve"> SEQ Figure \* ARABIC </w:instrText>
-      </w:r>
-      <w:r>
-        <w:fldChar w:fldCharType="separate"/>
-      </w:r>
-      <w:r>
-        <w:rPr>
-          <w:noProof/>
-        </w:rPr>
-        <w:t>9</w:t>
-      </w:r>
-      <w:r>
-        <w:rPr>
-          <w:noProof/>
-        </w:rPr>
-        <w:fldChar w:fldCharType="end"/>
-      </w:r>
+      <w:fldSimple w:instr=" SEQ Figure \* ARABIC ">
+        <w:r>
+          <w:rPr>
+            <w:noProof/>
+          </w:rPr>
+          <w:t>9</w:t>
+        </w:r>
+      </w:fldSimple>
       <w:r>
         <w:t>: Step 1- Welcome &amp; Distribution Menu</w:t>
       </w:r>
@@ -2610,30 +2568,14 @@
       <w:r>
         <w:t xml:space="preserve">Figure </w:t>
       </w:r>
-      <w:r>
-        <w:fldChar w:fldCharType="begin"/>
-      </w:r>
-      <w:r>
-        <w:instrText xml:space="preserve"> SEQ F</w:instrText>
-      </w:r>
-      <w:r>
-        <w:instrText xml:space="preserve">igure \* ARABIC </w:instrText>
-      </w:r>
-      <w:r>
-        <w:fldChar w:fldCharType="separate"/>
-      </w:r>
-      <w:r>
-        <w:rPr>
-          <w:noProof/>
-        </w:rPr>
-        <w:t>10</w:t>
-      </w:r>
-      <w:r>
-        <w:rPr>
-          <w:noProof/>
-        </w:rPr>
-        <w:fldChar w:fldCharType="end"/>
-      </w:r>
+      <w:fldSimple w:instr=" SEQ Figure \* ARABIC ">
+        <w:r>
+          <w:rPr>
+            <w:noProof/>
+          </w:rPr>
+          <w:t>10</w:t>
+        </w:r>
+      </w:fldSimple>
       <w:r>
         <w:t xml:space="preserve">: Step 2 - Pick, adjust, and get </w:t>
       </w:r>
@@ -2853,30 +2795,14 @@
       <w:r>
         <w:t xml:space="preserve">Figure </w:t>
       </w:r>
-      <w:r>
-        <w:fldChar w:fldCharType="begin"/>
-      </w:r>
-      <w:r>
-        <w:instrText xml:space="preserve"> SEQ Figure \* ARABI</w:instrText>
-      </w:r>
-      <w:r>
-        <w:instrText xml:space="preserve">C </w:instrText>
-      </w:r>
-      <w:r>
-        <w:fldChar w:fldCharType="separate"/>
-      </w:r>
-      <w:r>
-        <w:rPr>
-          <w:noProof/>
-        </w:rPr>
-        <w:t>11</w:t>
-      </w:r>
-      <w:r>
-        <w:rPr>
-          <w:noProof/>
-        </w:rPr>
-        <w:fldChar w:fldCharType="end"/>
-      </w:r>
+      <w:fldSimple w:instr=" SEQ Figure \* ARABIC ">
+        <w:r>
+          <w:rPr>
+            <w:noProof/>
+          </w:rPr>
+          <w:t>11</w:t>
+        </w:r>
+      </w:fldSimple>
       <w:r>
         <w:t>: Choice to continue</w:t>
       </w:r>
@@ -2899,27 +2825,14 @@
         <w:tab/>
         <w:t xml:space="preserve">Figure </w:t>
       </w:r>
-      <w:r>
-        <w:fldChar w:fldCharType="begin"/>
-      </w:r>
-      <w:r>
-        <w:instrText xml:space="preserve"> SEQ Figure \* ARABIC </w:instrText>
-      </w:r>
-      <w:r>
-        <w:fldChar w:fldCharType="separate"/>
-      </w:r>
-      <w:r>
-        <w:rPr>
-          <w:noProof/>
-        </w:rPr>
-        <w:t>12</w:t>
-      </w:r>
-      <w:r>
-        <w:rPr>
-          <w:noProof/>
-        </w:rPr>
-        <w:fldChar w:fldCharType="end"/>
-      </w:r>
+      <w:fldSimple w:instr=" SEQ Figure \* ARABIC ">
+        <w:r>
+          <w:rPr>
+            <w:noProof/>
+          </w:rPr>
+          <w:t>12</w:t>
+        </w:r>
+      </w:fldSimple>
       <w:r>
         <w:t>: Choice to stop</w:t>
       </w:r>

</xml_diff>